<commit_message>
10,000 feet overview complete
</commit_message>
<xml_diff>
--- a/AWS - Certification Notes.docx
+++ b/AWS - Certification Notes.docx
@@ -909,10 +909,380 @@
       <w:r>
         <w:t xml:space="preserve">Glue – Used for extract, transform and then load. You can change an item into a different one and then reload it. </w:t>
       </w:r>
+    </w:p>
+    <w:p/>
+    <w:p>
+      <w:r>
+        <w:rPr>
+          <w:sz w:val="32"/>
+          <w:szCs w:val="32"/>
+          <w:u w:val="single"/>
+        </w:rPr>
+        <w:t xml:space="preserve">Security &amp; Identity &amp; Compliance </w:t>
+      </w:r>
+      <w:r>
+        <w:t>–</w:t>
+      </w:r>
+    </w:p>
+    <w:p>
+      <w:r>
+        <w:t xml:space="preserve">IAM – </w:t>
+      </w:r>
+    </w:p>
+    <w:p>
+      <w:proofErr w:type="spellStart"/>
+      <w:r>
+        <w:t>Cognito</w:t>
+      </w:r>
+      <w:proofErr w:type="spellEnd"/>
+      <w:r>
+        <w:t xml:space="preserve"> – Way of performing device authentication. Using </w:t>
+      </w:r>
+      <w:proofErr w:type="spellStart"/>
+      <w:r>
+        <w:t>facebook</w:t>
+      </w:r>
+      <w:proofErr w:type="spellEnd"/>
+      <w:r>
+        <w:t xml:space="preserve">, </w:t>
+      </w:r>
+      <w:proofErr w:type="spellStart"/>
+      <w:r>
+        <w:t>gmail</w:t>
+      </w:r>
+      <w:proofErr w:type="spellEnd"/>
+      <w:r>
+        <w:t>, twitter, etc.</w:t>
+      </w:r>
+    </w:p>
+    <w:p>
+      <w:proofErr w:type="spellStart"/>
+      <w:r>
+        <w:t>GuardDuty</w:t>
+      </w:r>
+      <w:proofErr w:type="spellEnd"/>
+      <w:r>
+        <w:t xml:space="preserve"> – Monitors for malicious activities on your AWS account.</w:t>
+      </w:r>
+    </w:p>
+    <w:p>
+      <w:r>
+        <w:t>Inspector – Agent that you install to run tests on your machine. Can run tests to check for vulnerabilities and generate severities report.</w:t>
+      </w:r>
+    </w:p>
+    <w:p>
+      <w:r>
+        <w:t xml:space="preserve">Macie – Scan S3 buckets and look for things that have identifiable information. </w:t>
+      </w:r>
+    </w:p>
+    <w:p>
+      <w:r>
+        <w:t>Certificate Manager – Way of managing your SSL certificates.</w:t>
+      </w:r>
+    </w:p>
+    <w:p>
+      <w:proofErr w:type="spellStart"/>
+      <w:r>
+        <w:t>CloudHSM</w:t>
+      </w:r>
+      <w:proofErr w:type="spellEnd"/>
+      <w:r>
+        <w:t xml:space="preserve"> – Dedicated bits of hardware, used to store keys. Private and public keys. Can store other encryption keys. Real hands on security and key experience.</w:t>
+      </w:r>
+    </w:p>
+    <w:p>
+      <w:r>
+        <w:t>Directory Service – way of integrating your Microsoft active directory services with AWS services.</w:t>
+      </w:r>
+    </w:p>
+    <w:p>
+      <w:r>
+        <w:t xml:space="preserve">WAF – Web application firewall and stops malicious scripting. Things like </w:t>
+      </w:r>
+      <w:proofErr w:type="spellStart"/>
+      <w:r>
+        <w:t>sql</w:t>
+      </w:r>
+      <w:proofErr w:type="spellEnd"/>
+      <w:r>
+        <w:t xml:space="preserve"> injection or cross-site scripting. Checks and says “What is this user doing? Is this malicious? Do I want to stop them?”</w:t>
+      </w:r>
+    </w:p>
+    <w:p>
+      <w:r>
+        <w:t xml:space="preserve">Shield – DDOS Mitigation. Can prevent DDOS. </w:t>
+      </w:r>
+    </w:p>
+    <w:p>
+      <w:r>
+        <w:t xml:space="preserve">Artifact – On-Demand access to download AWS compliant reports. Downloading and inspecting Amazon documentation. </w:t>
+      </w:r>
+    </w:p>
+    <w:p/>
+    <w:p>
+      <w:r>
+        <w:rPr>
+          <w:sz w:val="32"/>
+          <w:szCs w:val="32"/>
+          <w:u w:val="single"/>
+        </w:rPr>
+        <w:t>Mobile Services</w:t>
+      </w:r>
+      <w:r>
+        <w:t xml:space="preserve"> – </w:t>
+      </w:r>
+    </w:p>
+    <w:p>
+      <w:r>
+        <w:t xml:space="preserve">Mobile Hub – Management console. Sets up your AWS services. </w:t>
+      </w:r>
+    </w:p>
+    <w:p>
+      <w:r>
+        <w:t xml:space="preserve">Pinpoint – Way of using targeted push notifications. </w:t>
+      </w:r>
+    </w:p>
+    <w:p>
+      <w:r>
+        <w:lastRenderedPageBreak/>
+        <w:t xml:space="preserve">AWS AppSync – Automatically updates the data in web and mobile applications in real time. Also updates data for offline users as soon as they reconnect. </w:t>
+      </w:r>
+    </w:p>
+    <w:p>
+      <w:r>
+        <w:t>Device Farm – Way of testing apps on real devices.</w:t>
+      </w:r>
+    </w:p>
+    <w:p>
+      <w:r>
+        <w:t xml:space="preserve">Mobile Analytics – Analytics service for mobiles. </w:t>
+      </w:r>
+    </w:p>
+    <w:p/>
+    <w:p>
+      <w:r>
+        <w:rPr>
+          <w:sz w:val="32"/>
+          <w:szCs w:val="32"/>
+          <w:u w:val="single"/>
+        </w:rPr>
+        <w:t>AR/VR</w:t>
+      </w:r>
+      <w:r>
+        <w:t xml:space="preserve"> - </w:t>
+      </w:r>
+    </w:p>
+    <w:p>
+      <w:r>
+        <w:t xml:space="preserve">Sumerian – In Demo. First language ever written down for VR. Common set of tools that we can use to make these environments. Can be used for augmented and 3-d too. Don’t need to code. </w:t>
+      </w:r>
+    </w:p>
+    <w:p>
+      <w:r>
+        <w:t>Read Ready Player One</w:t>
+      </w:r>
+    </w:p>
+    <w:p/>
+    <w:p>
+      <w:pPr>
+        <w:rPr>
+          <w:sz w:val="32"/>
+          <w:szCs w:val="32"/>
+          <w:u w:val="single"/>
+        </w:rPr>
+      </w:pPr>
+      <w:r>
+        <w:rPr>
+          <w:sz w:val="32"/>
+          <w:szCs w:val="32"/>
+          <w:u w:val="single"/>
+        </w:rPr>
+        <w:t xml:space="preserve">Application Integration </w:t>
+      </w:r>
+    </w:p>
+    <w:p>
+      <w:r>
+        <w:t>Step Functions – Way of managing your different Lambda functions and the different steps to go through it.</w:t>
+      </w:r>
+    </w:p>
+    <w:p>
+      <w:r>
+        <w:t xml:space="preserve">Amazon MQ – way of doing message queues. </w:t>
+      </w:r>
+    </w:p>
+    <w:p>
+      <w:r>
+        <w:t xml:space="preserve">SNS – Notification Service. Example, if our bill goes over $10, let me know. </w:t>
+      </w:r>
+    </w:p>
+    <w:p>
+      <w:r>
+        <w:t>SQS – Way of decoupling your infrastructure. Can hold requests while your EC2 instances are polling the rest.</w:t>
+      </w:r>
+    </w:p>
+    <w:p>
+      <w:r>
+        <w:t xml:space="preserve">SWF – Every time you order a package online it basically creates a simple workflow job. Simple workflow can have human beings in it. Like we said if someone orders something online, another person must go and put a label on it in a warehouse. That can be a step in their simple work flow. </w:t>
+      </w:r>
+    </w:p>
+    <w:p/>
+    <w:p>
+      <w:r>
+        <w:rPr>
+          <w:sz w:val="32"/>
+          <w:szCs w:val="32"/>
+          <w:u w:val="single"/>
+        </w:rPr>
+        <w:t>Customer Engagement</w:t>
+      </w:r>
+      <w:r>
+        <w:t xml:space="preserve"> – </w:t>
+      </w:r>
+    </w:p>
+    <w:p>
+      <w:r>
+        <w:t xml:space="preserve">Connect – Contact center as a service. Think of it like having your own call center in the cloud. Can configure service configuration, dynamic, personal or natural customer engagement. </w:t>
+      </w:r>
+    </w:p>
+    <w:p>
+      <w:r>
+        <w:t xml:space="preserve">Simple Email Service – Great way of sending large amounts of email. Great deliverability and highly customizable. </w:t>
+      </w:r>
+    </w:p>
+    <w:p/>
+    <w:p>
+      <w:r>
+        <w:rPr>
+          <w:sz w:val="32"/>
+          <w:szCs w:val="32"/>
+          <w:u w:val="single"/>
+        </w:rPr>
+        <w:t>Business Productivity</w:t>
+      </w:r>
+      <w:r>
+        <w:t xml:space="preserve"> – </w:t>
+      </w:r>
+    </w:p>
+    <w:p>
+      <w:r>
+        <w:t>Alexa For Business – Does many things. Can dial into a meeting room, can inform IT that printer is broken, can reorder Ink.</w:t>
+      </w:r>
+    </w:p>
+    <w:p>
+      <w:r>
+        <w:t xml:space="preserve">Chime – Like google Hangouts, video conferencing. </w:t>
+      </w:r>
+    </w:p>
+    <w:p>
+      <w:r>
+        <w:lastRenderedPageBreak/>
+        <w:t>Work Docs – Dropbox for AWS.</w:t>
+      </w:r>
+    </w:p>
+    <w:p>
+      <w:r>
+        <w:t>WorkMail – Amazon’s version of Office 365.</w:t>
+      </w:r>
+    </w:p>
+    <w:p/>
+    <w:p>
+      <w:r>
+        <w:rPr>
+          <w:sz w:val="32"/>
+          <w:szCs w:val="32"/>
+          <w:u w:val="single"/>
+        </w:rPr>
+        <w:t>Desktop &amp; App Streaming</w:t>
+      </w:r>
+      <w:r>
+        <w:t xml:space="preserve"> – </w:t>
+      </w:r>
+    </w:p>
+    <w:p>
+      <w:r>
+        <w:t>Workspaces – VDI Solution</w:t>
+      </w:r>
+    </w:p>
+    <w:p>
+      <w:r>
+        <w:t xml:space="preserve">AppStream 2.0 – Way to stream the applications. The application itself is running in the cloud. </w:t>
+      </w:r>
+    </w:p>
+    <w:p/>
+    <w:p>
+      <w:r>
+        <w:rPr>
+          <w:sz w:val="32"/>
+          <w:szCs w:val="32"/>
+          <w:u w:val="single"/>
+        </w:rPr>
+        <w:t>Internet of Things</w:t>
+      </w:r>
+      <w:r>
+        <w:t xml:space="preserve"> – </w:t>
+      </w:r>
+    </w:p>
+    <w:p>
+      <w:r>
+        <w:t xml:space="preserve">iOT – Way of having thousands of devices sending data. </w:t>
+      </w:r>
+    </w:p>
+    <w:p>
+      <w:r>
+        <w:t xml:space="preserve">iOT Device Management – Way to manage </w:t>
+      </w:r>
+      <w:r>
+        <w:t>all</w:t>
+      </w:r>
+      <w:r>
+        <w:t xml:space="preserve"> the data coming back from iOT. </w:t>
+      </w:r>
+    </w:p>
+    <w:p>
+      <w:r>
+        <w:t>Amazon FreeRTOS – Operating System for Micro controllers</w:t>
+      </w:r>
+    </w:p>
+    <w:p>
+      <w:r>
+        <w:t xml:space="preserve">Greengrass </w:t>
+      </w:r>
+      <w:r>
+        <w:t>–</w:t>
+      </w:r>
+      <w:r>
+        <w:t xml:space="preserve"> </w:t>
+      </w:r>
+      <w:r>
+        <w:t>software that lets you run local compute messaging data caching sync and to machine learning interface capabilities for connected devices in a secure way.</w:t>
+      </w:r>
+    </w:p>
+    <w:p/>
+    <w:p>
+      <w:r>
+        <w:rPr>
+          <w:sz w:val="32"/>
+          <w:szCs w:val="32"/>
+          <w:u w:val="single"/>
+        </w:rPr>
+        <w:t>Game Development</w:t>
+      </w:r>
+      <w:r>
+        <w:t xml:space="preserve"> – </w:t>
+      </w:r>
+    </w:p>
+    <w:p>
+      <w:proofErr w:type="spellStart"/>
+      <w:r>
+        <w:t>GameLift</w:t>
+      </w:r>
+      <w:proofErr w:type="spellEnd"/>
+      <w:r>
+        <w:t xml:space="preserve"> – Service to help you develop games. </w:t>
+      </w:r>
       <w:bookmarkStart w:id="0" w:name="_GoBack"/>
       <w:bookmarkEnd w:id="0"/>
     </w:p>
-    <w:p/>
     <w:sectPr>
       <w:pgSz w:w="12240" w:h="15840"/>
       <w:pgMar w:top="1440" w:right="1440" w:bottom="1440" w:left="1440" w:header="720" w:footer="720" w:gutter="0"/>

</xml_diff>